<commit_message>
made the generic for all contents
</commit_message>
<xml_diff>
--- a/template/new_output.docx
+++ b/template/new_output.docx
@@ -4,25 +4,7 @@
   <w:body>
     <w:p>
       <w:r>
-        <w:t>Introduction</w:t>
-      </w:r>
-    </w:p>
-    <w:p>
-      <w:r>
         <w:t>Assumptions</w:t>
-      </w:r>
-    </w:p>
-    <w:p>
-      <w:pPr>
-        <w:pStyle w:val="Heading1"/>
-      </w:pPr>
-      <w:r>
-        <w:t>Introduction</w:t>
-      </w:r>
-    </w:p>
-    <w:p>
-      <w:r>
-        <w:t>Assumption: The functional specification document will specify the details for generating a customer invoice form for Canada bound by the profit centers and profit center groups which must be already created and activated prior to execution of the upload.</w:t>
       </w:r>
     </w:p>
     <w:p>
@@ -35,7 +17,20 @@
     </w:p>
     <w:p>
       <w:r>
-        <w:t>Assuming from the given requirements, the functional specification document will include the details of entering profit center information in hierarchical format, data cleansing and signing off by business, and details of error management process for rectifying the errors in uploaded data using an error log file and SM35 transaction code.</w:t>
+        <w:t>The functional specification document would assume the setup of a Customs Management Module to generate a custom invoice form tailored to the specific needs of Canadian customers. It would set up a document type to trigger the Adobe Forms in BTP and define the needed information and fields to include in the custom invoice form.</w:t>
+      </w:r>
+    </w:p>
+    <w:p>
+      <w:pPr>
+        <w:pStyle w:val="Heading1"/>
+      </w:pPr>
+      <w:r>
+        <w:t>Assumptions</w:t>
+      </w:r>
+    </w:p>
+    <w:p>
+      <w:r>
+        <w:t>The functional specification document will specify the details for generating a custom invoice form in Adobe Forms BTP for Canadian customers. It will outline the information and details, creating master data for customization and creating invoice documents in VF01/VF02/VF03 in SAP for receipt and re-print in VF31. The invoice will be issued either through Print, Email or FAX.</w:t>
       </w:r>
     </w:p>
     <w:sectPr>

</xml_diff>

<commit_message>
concatenation of two column value
</commit_message>
<xml_diff>
--- a/template/new_output.docx
+++ b/template/new_output.docx
@@ -17,7 +17,7 @@
     </w:p>
     <w:p>
       <w:r>
-        <w:t>The functional specification document would assume the setup of a Customs Management Module to generate a custom invoice form tailored to the specific needs of Canadian customers. It would set up a document type to trigger the Adobe Forms in BTP and define the needed information and fields to include in the custom invoice form.</w:t>
+        <w:t>Assumption: The customer invoice form for Canadian customers will have a set up Customs Management Module integrated into the Adobe form in BTP, in order to accurately reflect Canadian customs regulations and tariffs.</w:t>
       </w:r>
     </w:p>
     <w:p>
@@ -30,7 +30,7 @@
     </w:p>
     <w:p>
       <w:r>
-        <w:t>The functional specification document will specify the details for generating a custom invoice form in Adobe Forms BTP for Canadian customers. It will outline the information and details, creating master data for customization and creating invoice documents in VF01/VF02/VF03 in SAP for receipt and re-print in VF31. The invoice will be issued either through Print, Email or FAX.</w:t>
+        <w:t>The system should also allow generation of recurring invoices. Assumptions for functional specification document: The invoice document should be generated automatically in VF01/VF02/VF03 in SAP, and re-prints in VF31. It should provide options for the invoice to be issued through Print, Email, or Fax. Lastly, the system should support the ability to generate recurring invoices.</w:t>
       </w:r>
     </w:p>
     <w:sectPr>

</xml_diff>